<commit_message>
small change to introduction
</commit_message>
<xml_diff>
--- a/Report/Introduction.docx
+++ b/Report/Introduction.docx
@@ -125,8 +125,6 @@
       <w:r>
         <w:t xml:space="preserve">picious behaviour different? </w:t>
       </w:r>
-      <w:bookmarkStart w:id="0" w:name="_GoBack"/>
-      <w:bookmarkEnd w:id="0"/>
     </w:p>
     <w:p/>
     <w:p>
@@ -145,6 +143,20 @@
       <w:r>
         <w:t>Problem Statement</w:t>
       </w:r>
+    </w:p>
+    <w:p/>
+    <w:p>
+      <w:pPr>
+        <w:pStyle w:val="Heading2"/>
+      </w:pPr>
+      <w:r>
+        <w:t>Related</w:t>
+      </w:r>
+      <w:r>
+        <w:t xml:space="preserve"> Work</w:t>
+      </w:r>
+      <w:bookmarkStart w:id="0" w:name="_GoBack"/>
+      <w:bookmarkEnd w:id="0"/>
     </w:p>
     <w:p/>
     <w:p>

</xml_diff>